<commit_message>
Ajustes Finais no exercicio 2 do Portella
</commit_message>
<xml_diff>
--- a/engenharia_de_software_ll/Exercicio ll/26-Casos_de_teste_aceitacao_Final.docx
+++ b/engenharia_de_software_ll/Exercicio ll/26-Casos_de_teste_aceitacao_Final.docx
@@ -2020,6 +2020,45 @@
           <w:rFonts w:ascii="Arial" w:hAnsi="Arial"/>
           <w:b/>
         </w:rPr>
+        <w:pict>
+          <v:shapetype id="_x0000_t75" coordsize="21600,21600" o:spt="75" o:preferrelative="t" path="m@4@5l@4@11@9@11@9@5xe" filled="f" stroked="f">
+            <v:stroke joinstyle="miter"/>
+            <v:formulas>
+              <v:f eqn="if lineDrawn pixelLineWidth 0"/>
+              <v:f eqn="sum @0 1 0"/>
+              <v:f eqn="sum 0 0 @1"/>
+              <v:f eqn="prod @2 1 2"/>
+              <v:f eqn="prod @3 21600 pixelWidth"/>
+              <v:f eqn="prod @3 21600 pixelHeight"/>
+              <v:f eqn="sum @0 0 1"/>
+              <v:f eqn="prod @6 1 2"/>
+              <v:f eqn="prod @7 21600 pixelWidth"/>
+              <v:f eqn="sum @8 21600 0"/>
+              <v:f eqn="prod @7 21600 pixelHeight"/>
+              <v:f eqn="sum @10 21600 0"/>
+            </v:formulas>
+            <v:path o:extrusionok="f" gradientshapeok="t" o:connecttype="rect"/>
+            <o:lock v:ext="edit" aspectratio="t"/>
+          </v:shapetype>
+          <v:shape id="_x0000_i1025" type="#_x0000_t75" style="width:471pt;height:289.5pt">
+            <v:imagedata r:id="rId5" o:title="inserir_custo"/>
+          </v:shape>
+        </w:pict>
+      </w:r>
+    </w:p>
+    <w:p>
+      <w:pPr>
+        <w:spacing w:after="160" w:line="259" w:lineRule="auto"/>
+        <w:rPr>
+          <w:rFonts w:ascii="Arial" w:hAnsi="Arial"/>
+          <w:b/>
+        </w:rPr>
+      </w:pPr>
+      <w:r>
+        <w:rPr>
+          <w:rFonts w:ascii="Arial" w:hAnsi="Arial"/>
+          <w:b/>
+        </w:rPr>
         <w:br w:type="page"/>
       </w:r>
     </w:p>
@@ -2051,7 +2090,7 @@
         </w:trPr>
         <w:tc>
           <w:tcPr>
-            <w:tcW w:w="7990" w:type="dxa"/>
+            <w:tcW w:w="7985" w:type="dxa"/>
             <w:tcBorders>
               <w:top w:val="single" w:sz="4" w:space="0" w:color="auto"/>
               <w:left w:val="single" w:sz="4" w:space="0" w:color="auto"/>
@@ -2079,7 +2118,7 @@
         </w:tc>
         <w:tc>
           <w:tcPr>
-            <w:tcW w:w="1436" w:type="dxa"/>
+            <w:tcW w:w="1435" w:type="dxa"/>
             <w:tcBorders>
               <w:top w:val="single" w:sz="4" w:space="0" w:color="auto"/>
               <w:left w:val="single" w:sz="4" w:space="0" w:color="auto"/>
@@ -2115,7 +2154,7 @@
         </w:trPr>
         <w:tc>
           <w:tcPr>
-            <w:tcW w:w="9426" w:type="dxa"/>
+            <w:tcW w:w="9420" w:type="dxa"/>
             <w:gridSpan w:val="2"/>
             <w:tcBorders>
               <w:top w:val="single" w:sz="4" w:space="0" w:color="auto"/>
@@ -6945,7 +6984,7 @@
   <a:extraClrSchemeLst/>
   <a:extLst>
     <a:ext uri="{05A4C25C-085E-4340-85A3-A5531E510DB2}">
-      <thm15:themeFamily xmlns:thm15="http://schemas.microsoft.com/office/thememl/2012/main" xmlns="" name="Office Theme" id="{62F939B6-93AF-4DB8-9C6B-D6C7DFDC589F}" vid="{4A3C46E8-61CC-4603-A589-7422A47A8E4A}"/>
+      <thm15:themeFamily xmlns="" xmlns:thm15="http://schemas.microsoft.com/office/thememl/2012/main" name="Office Theme" id="{62F939B6-93AF-4DB8-9C6B-D6C7DFDC589F}" vid="{4A3C46E8-61CC-4603-A589-7422A47A8E4A}"/>
     </a:ext>
   </a:extLst>
 </a:theme>

</xml_diff>